<commit_message>
export to ms word
</commit_message>
<xml_diff>
--- a/HACDOGS/bin/Debug/db/examtemp.docx
+++ b/HACDOGS/bin/Debug/db/examtemp.docx
@@ -1,6 +1,6 @@
 
 <file path=word/document.xml><?xml version="1.0" encoding="utf-8"?>
-<w:document xmlns:wpc="http://schemas.microsoft.com/office/word/2010/wordprocessingCanvas" xmlns:cx="http://schemas.microsoft.com/office/drawing/2014/chartex" xmlns:cx1="http://schemas.microsoft.com/office/drawing/2015/9/8/chartex" xmlns:cx2="http://schemas.microsoft.com/office/drawing/2015/10/21/chartex" xmlns:cx3="http://schemas.microsoft.com/office/drawing/2016/5/9/chartex" xmlns:cx4="http://schemas.microsoft.com/office/drawing/2016/5/10/chartex" xmlns:cx5="http://schemas.microsoft.com/office/drawing/2016/5/11/chartex" xmlns:cx6="http://schemas.microsoft.com/office/drawing/2016/5/12/chartex" xmlns:cx7="http://schemas.microsoft.com/office/drawing/2016/5/13/chartex" xmlns:cx8="http://schemas.microsoft.com/office/drawing/2016/5/14/chartex" xmlns:mc="http://schemas.openxmlformats.org/markup-compatibility/2006" xmlns:aink="http://schemas.microsoft.com/office/drawing/2016/ink" xmlns:am3d="http://schemas.microsoft.com/office/drawing/2017/model3d" xmlns:o="urn:schemas-microsoft-com:office:office" xmlns:r="http://schemas.openxmlformats.org/officeDocument/2006/relationships" xmlns:m="http://schemas.openxmlformats.org/officeDocument/2006/math" xmlns:v="urn:schemas-microsoft-com:vml" xmlns:wp14="http://schemas.microsoft.com/office/word/2010/wordprocessingDrawing" xmlns:wp="http://schemas.openxmlformats.org/drawingml/2006/wordprocessingDrawing" xmlns:w10="urn:schemas-microsoft-com:office:word" xmlns:w="http://schemas.openxmlformats.org/wordprocessingml/2006/main" xmlns:w14="http://schemas.microsoft.com/office/word/2010/wordml" xmlns:w15="http://schemas.microsoft.com/office/word/2012/wordml" xmlns:w16cid="http://schemas.microsoft.com/office/word/2016/wordml/cid" xmlns:w16se="http://schemas.microsoft.com/office/word/2015/wordml/symex" xmlns:wpg="http://schemas.microsoft.com/office/word/2010/wordprocessingGroup" xmlns:wpi="http://schemas.microsoft.com/office/word/2010/wordprocessingInk" xmlns:wne="http://schemas.microsoft.com/office/word/2006/wordml" xmlns:wps="http://schemas.microsoft.com/office/word/2010/wordprocessingShape" mc:Ignorable="w14 w15 w16se w16cid wp14">
+<w:document xmlns:wpc="http://schemas.microsoft.com/office/word/2010/wordprocessingCanvas" xmlns:cx="http://schemas.microsoft.com/office/drawing/2014/chartex" xmlns:mc="http://schemas.openxmlformats.org/markup-compatibility/2006" xmlns:o="urn:schemas-microsoft-com:office:office" xmlns:r="http://schemas.openxmlformats.org/officeDocument/2006/relationships" xmlns:m="http://schemas.openxmlformats.org/officeDocument/2006/math" xmlns:v="urn:schemas-microsoft-com:vml" xmlns:wp14="http://schemas.microsoft.com/office/word/2010/wordprocessingDrawing" xmlns:wp="http://schemas.openxmlformats.org/drawingml/2006/wordprocessingDrawing" xmlns:w10="urn:schemas-microsoft-com:office:word" xmlns:w="http://schemas.openxmlformats.org/wordprocessingml/2006/main" xmlns:w14="http://schemas.microsoft.com/office/word/2010/wordml" xmlns:w15="http://schemas.microsoft.com/office/word/2012/wordml" xmlns:w16se="http://schemas.microsoft.com/office/word/2015/wordml/symex" xmlns:wpg="http://schemas.microsoft.com/office/word/2010/wordprocessingGroup" xmlns:wpi="http://schemas.microsoft.com/office/word/2010/wordprocessingInk" xmlns:wne="http://schemas.microsoft.com/office/word/2006/wordml" xmlns:wps="http://schemas.microsoft.com/office/word/2010/wordprocessingShape" mc:Ignorable="w14 w15 w16se wp14">
   <w:body>
     <w:p>
       <w:pPr>
@@ -29,23 +29,59 @@
           <w:bCs/>
           <w:szCs w:val="20"/>
         </w:rPr>
-        <w:t>$sem$</w:t>
-      </w:r>
-      <w:r>
-        <w:rPr>
-          <w:rFonts w:ascii="Arial" w:eastAsia="Times New Roman" w:hAnsi="Arial" w:cs="Arial"/>
-          <w:bCs/>
-          <w:szCs w:val="20"/>
-        </w:rPr>
-        <w:t xml:space="preserve"> Semester, Academic Year </w:t>
-      </w:r>
-      <w:r>
-        <w:rPr>
-          <w:rFonts w:ascii="Arial" w:eastAsia="Times New Roman" w:hAnsi="Arial" w:cs="Arial"/>
-          <w:bCs/>
-          <w:szCs w:val="20"/>
-        </w:rPr>
-        <w:t>$acadyear$</w:t>
+        <w:t>$</w:t>
+      </w:r>
+      <w:proofErr w:type="spellStart"/>
+      <w:r>
+        <w:rPr>
+          <w:rFonts w:ascii="Arial" w:eastAsia="Times New Roman" w:hAnsi="Arial" w:cs="Arial"/>
+          <w:bCs/>
+          <w:szCs w:val="20"/>
+        </w:rPr>
+        <w:t>sem</w:t>
+      </w:r>
+      <w:proofErr w:type="spellEnd"/>
+      <w:r>
+        <w:rPr>
+          <w:rFonts w:ascii="Arial" w:eastAsia="Times New Roman" w:hAnsi="Arial" w:cs="Arial"/>
+          <w:bCs/>
+          <w:szCs w:val="20"/>
+        </w:rPr>
+        <w:t>$</w:t>
+      </w:r>
+      <w:r>
+        <w:rPr>
+          <w:rFonts w:ascii="Arial" w:eastAsia="Times New Roman" w:hAnsi="Arial" w:cs="Arial"/>
+          <w:bCs/>
+          <w:szCs w:val="20"/>
+        </w:rPr>
+        <w:t xml:space="preserve">, Academic Year </w:t>
+      </w:r>
+      <w:r>
+        <w:rPr>
+          <w:rFonts w:ascii="Arial" w:eastAsia="Times New Roman" w:hAnsi="Arial" w:cs="Arial"/>
+          <w:bCs/>
+          <w:szCs w:val="20"/>
+        </w:rPr>
+        <w:t>$</w:t>
+      </w:r>
+      <w:proofErr w:type="spellStart"/>
+      <w:r>
+        <w:rPr>
+          <w:rFonts w:ascii="Arial" w:eastAsia="Times New Roman" w:hAnsi="Arial" w:cs="Arial"/>
+          <w:bCs/>
+          <w:szCs w:val="20"/>
+        </w:rPr>
+        <w:t>acadyear</w:t>
+      </w:r>
+      <w:proofErr w:type="spellEnd"/>
+      <w:r>
+        <w:rPr>
+          <w:rFonts w:ascii="Arial" w:eastAsia="Times New Roman" w:hAnsi="Arial" w:cs="Arial"/>
+          <w:bCs/>
+          <w:szCs w:val="20"/>
+        </w:rPr>
+        <w:t>$</w:t>
       </w:r>
     </w:p>
     <w:p>
@@ -64,42 +100,37 @@
           <w:bCs/>
           <w:szCs w:val="20"/>
         </w:rPr>
-        <w:t>$</w:t>
-      </w:r>
-      <w:r>
-        <w:rPr>
-          <w:rFonts w:ascii="Arial" w:eastAsia="Times New Roman" w:hAnsi="Arial" w:cs="Arial"/>
-          <w:bCs/>
-          <w:szCs w:val="20"/>
-        </w:rPr>
-        <w:t>exam</w:t>
+        <w:t>$exam$</w:t>
+      </w:r>
+      <w:r>
+        <w:rPr>
+          <w:rFonts w:ascii="Arial" w:eastAsia="Times New Roman" w:hAnsi="Arial" w:cs="Arial"/>
+          <w:bCs/>
+          <w:szCs w:val="20"/>
+        </w:rPr>
+        <w:t xml:space="preserve"> | $section$</w:t>
+      </w:r>
+    </w:p>
+    <w:p>
+      <w:pPr>
+        <w:spacing w:after="0"/>
+        <w:jc w:val="center"/>
+        <w:rPr>
+          <w:rFonts w:ascii="Arial" w:eastAsia="Times New Roman" w:hAnsi="Arial" w:cs="Arial"/>
+          <w:bCs/>
+          <w:szCs w:val="20"/>
+        </w:rPr>
+      </w:pPr>
+      <w:r>
+        <w:rPr>
+          <w:rFonts w:ascii="Arial" w:eastAsia="Times New Roman" w:hAnsi="Arial" w:cs="Arial"/>
+          <w:bCs/>
+          <w:szCs w:val="20"/>
+        </w:rPr>
+        <w:t>$subject$</w:t>
       </w:r>
       <w:bookmarkStart w:id="0" w:name="_GoBack"/>
       <w:bookmarkEnd w:id="0"/>
-      <w:r>
-        <w:rPr>
-          <w:rFonts w:ascii="Arial" w:eastAsia="Times New Roman" w:hAnsi="Arial" w:cs="Arial"/>
-          <w:bCs/>
-          <w:szCs w:val="20"/>
-        </w:rPr>
-        <w:t>$</w:t>
-      </w:r>
-      <w:r>
-        <w:rPr>
-          <w:rFonts w:ascii="Arial" w:eastAsia="Times New Roman" w:hAnsi="Arial" w:cs="Arial"/>
-          <w:bCs/>
-          <w:szCs w:val="20"/>
-        </w:rPr>
-        <w:t xml:space="preserve"> Examination</w:t>
-      </w:r>
-      <w:r>
-        <w:rPr>
-          <w:rFonts w:ascii="Arial" w:eastAsia="Times New Roman" w:hAnsi="Arial" w:cs="Arial"/>
-          <w:bCs/>
-          <w:szCs w:val="20"/>
-        </w:rPr>
-        <w:t xml:space="preserve"> | $section$</w:t>
-      </w:r>
     </w:p>
     <w:p>
       <w:pPr>
@@ -111,43 +142,113 @@
           <w:szCs w:val="20"/>
         </w:rPr>
       </w:pPr>
-      <w:r>
-        <w:rPr>
-          <w:rFonts w:ascii="Arial" w:eastAsia="Times New Roman" w:hAnsi="Arial" w:cs="Arial"/>
-          <w:bCs/>
-          <w:szCs w:val="20"/>
-        </w:rPr>
-        <w:t>$subject$</w:t>
-      </w:r>
     </w:p>
     <w:p>
       <w:pPr>
+        <w:tabs>
+          <w:tab w:val="left" w:pos="1350"/>
+          <w:tab w:val="right" w:pos="5580"/>
+          <w:tab w:val="left" w:pos="5760"/>
+          <w:tab w:val="left" w:pos="6480"/>
+          <w:tab w:val="right" w:pos="9270"/>
+        </w:tabs>
         <w:spacing w:after="0"/>
-        <w:jc w:val="center"/>
-        <w:rPr>
-          <w:rFonts w:ascii="Arial" w:eastAsia="Times New Roman" w:hAnsi="Arial" w:cs="Arial"/>
-          <w:bCs/>
-          <w:szCs w:val="20"/>
-        </w:rPr>
-      </w:pPr>
+        <w:rPr>
+          <w:rFonts w:ascii="Arial" w:eastAsia="Times New Roman" w:hAnsi="Arial" w:cs="Arial"/>
+          <w:bCs/>
+          <w:szCs w:val="20"/>
+        </w:rPr>
+      </w:pPr>
+      <w:r>
+        <w:rPr>
+          <w:rFonts w:ascii="Arial" w:eastAsia="Times New Roman" w:hAnsi="Arial" w:cs="Arial"/>
+          <w:bCs/>
+          <w:szCs w:val="20"/>
+        </w:rPr>
+        <w:t>Name:</w:t>
+      </w:r>
+      <w:r>
+        <w:rPr>
+          <w:rFonts w:ascii="Arial" w:eastAsia="Times New Roman" w:hAnsi="Arial" w:cs="Arial"/>
+          <w:bCs/>
+          <w:szCs w:val="20"/>
+        </w:rPr>
+        <w:tab/>
+      </w:r>
+      <w:r>
+        <w:rPr>
+          <w:rFonts w:ascii="Arial" w:eastAsia="Times New Roman" w:hAnsi="Arial" w:cs="Arial"/>
+          <w:bCs/>
+          <w:szCs w:val="20"/>
+          <w:u w:val="single"/>
+        </w:rPr>
+        <w:tab/>
+      </w:r>
+      <w:r>
+        <w:rPr>
+          <w:rFonts w:ascii="Arial" w:eastAsia="Times New Roman" w:hAnsi="Arial" w:cs="Arial"/>
+          <w:bCs/>
+          <w:szCs w:val="20"/>
+        </w:rPr>
+        <w:tab/>
+      </w:r>
+      <w:r>
+        <w:rPr>
+          <w:rFonts w:ascii="Arial" w:eastAsia="Times New Roman" w:hAnsi="Arial" w:cs="Arial"/>
+          <w:bCs/>
+          <w:szCs w:val="20"/>
+        </w:rPr>
+        <w:t>Score</w:t>
+      </w:r>
+      <w:r>
+        <w:rPr>
+          <w:rFonts w:ascii="Arial" w:eastAsia="Times New Roman" w:hAnsi="Arial" w:cs="Arial"/>
+          <w:bCs/>
+          <w:szCs w:val="20"/>
+        </w:rPr>
+        <w:t>:</w:t>
+      </w:r>
+      <w:r>
+        <w:rPr>
+          <w:rFonts w:ascii="Arial" w:eastAsia="Times New Roman" w:hAnsi="Arial" w:cs="Arial"/>
+          <w:bCs/>
+          <w:szCs w:val="20"/>
+        </w:rPr>
+        <w:tab/>
+      </w:r>
+      <w:r>
+        <w:rPr>
+          <w:rFonts w:ascii="Arial" w:eastAsia="Times New Roman" w:hAnsi="Arial" w:cs="Arial"/>
+          <w:bCs/>
+          <w:szCs w:val="20"/>
+          <w:u w:val="single"/>
+        </w:rPr>
+        <w:tab/>
+      </w:r>
     </w:p>
     <w:p>
       <w:pPr>
+        <w:tabs>
+          <w:tab w:val="left" w:pos="1350"/>
+          <w:tab w:val="right" w:pos="5580"/>
+          <w:tab w:val="left" w:pos="5760"/>
+          <w:tab w:val="left" w:pos="6480"/>
+          <w:tab w:val="right" w:pos="9270"/>
+        </w:tabs>
         <w:spacing w:after="0"/>
-        <w:jc w:val="right"/>
-        <w:rPr>
-          <w:rFonts w:ascii="Arial" w:eastAsia="Times New Roman" w:hAnsi="Arial" w:cs="Arial"/>
-          <w:bCs/>
-          <w:szCs w:val="20"/>
-        </w:rPr>
-      </w:pPr>
-      <w:r>
-        <w:rPr>
-          <w:rFonts w:ascii="Arial" w:eastAsia="Times New Roman" w:hAnsi="Arial" w:cs="Arial"/>
-          <w:bCs/>
-          <w:szCs w:val="20"/>
-        </w:rPr>
-        <w:t xml:space="preserve"> Name</w:t>
+        <w:rPr>
+          <w:rFonts w:ascii="Arial" w:eastAsia="Times New Roman" w:hAnsi="Arial" w:cs="Arial"/>
+          <w:bCs/>
+          <w:szCs w:val="20"/>
+        </w:rPr>
+      </w:pPr>
+      <w:r>
+        <w:rPr>
+          <w:rFonts w:ascii="Arial" w:eastAsia="Times New Roman" w:hAnsi="Arial" w:cs="Arial"/>
+          <w:bCs/>
+          <w:szCs w:val="20"/>
+        </w:rPr>
+        <w:t>Student No.:</w:t>
       </w:r>
       <w:r>
         <w:rPr>
@@ -156,16 +257,15 @@
           <w:szCs w:val="20"/>
         </w:rPr>
         <w:tab/>
-        <w:t>: _______________________________________</w:t>
-      </w:r>
-      <w:r>
-        <w:rPr>
-          <w:rFonts w:ascii="Arial" w:eastAsia="Times New Roman" w:hAnsi="Arial" w:cs="Arial"/>
-          <w:bCs/>
-          <w:szCs w:val="20"/>
+      </w:r>
+      <w:r>
+        <w:rPr>
+          <w:rFonts w:ascii="Arial" w:eastAsia="Times New Roman" w:hAnsi="Arial" w:cs="Arial"/>
+          <w:bCs/>
+          <w:szCs w:val="20"/>
+          <w:u w:val="single"/>
         </w:rPr>
         <w:tab/>
-        <w:t>Score</w:t>
       </w:r>
       <w:r>
         <w:rPr>
@@ -174,41 +274,39 @@
           <w:szCs w:val="20"/>
         </w:rPr>
         <w:tab/>
-        <w:t>: ___________________</w:t>
-      </w:r>
-    </w:p>
-    <w:p>
-      <w:pPr>
-        <w:spacing w:after="0"/>
-        <w:rPr>
-          <w:rFonts w:ascii="Arial" w:eastAsia="Times New Roman" w:hAnsi="Arial" w:cs="Arial"/>
-          <w:bCs/>
-          <w:szCs w:val="20"/>
-        </w:rPr>
-      </w:pPr>
-      <w:r>
-        <w:rPr>
-          <w:rFonts w:ascii="Arial" w:eastAsia="Times New Roman" w:hAnsi="Arial" w:cs="Arial"/>
-          <w:bCs/>
-          <w:szCs w:val="20"/>
-        </w:rPr>
-        <w:t xml:space="preserve">Student No.: _______________________________________    Date </w:t>
-      </w:r>
-      <w:r>
-        <w:rPr>
-          <w:rFonts w:ascii="Arial" w:eastAsia="Times New Roman" w:hAnsi="Arial" w:cs="Arial"/>
-          <w:bCs/>
-          <w:szCs w:val="20"/>
-        </w:rPr>
-        <w:t xml:space="preserve"> </w:t>
-      </w:r>
-      <w:r>
-        <w:rPr>
-          <w:rFonts w:ascii="Arial" w:eastAsia="Times New Roman" w:hAnsi="Arial" w:cs="Arial"/>
-          <w:bCs/>
-          <w:szCs w:val="20"/>
-        </w:rPr>
-        <w:t>: ___________________</w:t>
+      </w:r>
+      <w:r>
+        <w:rPr>
+          <w:rFonts w:ascii="Arial" w:eastAsia="Times New Roman" w:hAnsi="Arial" w:cs="Arial"/>
+          <w:bCs/>
+          <w:szCs w:val="20"/>
+        </w:rPr>
+        <w:t>Date</w:t>
+      </w:r>
+      <w:r>
+        <w:rPr>
+          <w:rFonts w:ascii="Arial" w:eastAsia="Times New Roman" w:hAnsi="Arial" w:cs="Arial"/>
+          <w:bCs/>
+          <w:szCs w:val="20"/>
+        </w:rPr>
+        <w:t>:</w:t>
+      </w:r>
+      <w:r>
+        <w:rPr>
+          <w:rFonts w:ascii="Arial" w:eastAsia="Times New Roman" w:hAnsi="Arial" w:cs="Arial"/>
+          <w:bCs/>
+          <w:szCs w:val="20"/>
+        </w:rPr>
+        <w:tab/>
+      </w:r>
+      <w:r>
+        <w:rPr>
+          <w:rFonts w:ascii="Arial" w:eastAsia="Times New Roman" w:hAnsi="Arial" w:cs="Arial"/>
+          <w:bCs/>
+          <w:szCs w:val="20"/>
+          <w:u w:val="single"/>
+        </w:rPr>
+        <w:tab/>
       </w:r>
     </w:p>
     <w:p>
@@ -224,11 +322,77 @@
         </w:rPr>
       </w:pPr>
     </w:p>
+    <w:p>
+      <w:pPr>
+        <w:pStyle w:val="Title"/>
+        <w:numPr>
+          <w:ilvl w:val="0"/>
+          <w:numId w:val="1"/>
+        </w:numPr>
+        <w:ind w:left="720"/>
+        <w:jc w:val="left"/>
+        <w:rPr>
+          <w:rFonts w:ascii="Arial" w:hAnsi="Arial" w:cs="Arial"/>
+          <w:b w:val="0"/>
+          <w:bCs w:val="0"/>
+          <w:sz w:val="22"/>
+          <w:szCs w:val="20"/>
+        </w:rPr>
+      </w:pPr>
+      <w:r>
+        <w:rPr>
+          <w:rFonts w:ascii="Arial" w:hAnsi="Arial" w:cs="Arial"/>
+          <w:b w:val="0"/>
+          <w:bCs w:val="0"/>
+          <w:sz w:val="22"/>
+          <w:szCs w:val="20"/>
+        </w:rPr>
+        <w:t>Multiple Choice</w:t>
+      </w:r>
+    </w:p>
+    <w:p>
+      <w:pPr>
+        <w:pStyle w:val="Title"/>
+        <w:jc w:val="left"/>
+        <w:rPr>
+          <w:rFonts w:ascii="Arial" w:hAnsi="Arial" w:cs="Arial"/>
+          <w:b w:val="0"/>
+          <w:bCs w:val="0"/>
+          <w:sz w:val="22"/>
+          <w:szCs w:val="20"/>
+        </w:rPr>
+      </w:pPr>
+    </w:p>
+    <w:p>
+      <w:pPr>
+        <w:pStyle w:val="Title"/>
+        <w:ind w:left="810" w:hanging="810"/>
+        <w:jc w:val="left"/>
+        <w:rPr>
+          <w:rFonts w:ascii="Arial" w:hAnsi="Arial" w:cs="Arial"/>
+          <w:b w:val="0"/>
+          <w:bCs w:val="0"/>
+          <w:sz w:val="22"/>
+          <w:szCs w:val="20"/>
+        </w:rPr>
+      </w:pPr>
+      <w:r>
+        <w:rPr>
+          <w:rFonts w:ascii="Arial" w:hAnsi="Arial" w:cs="Arial"/>
+          <w:b w:val="0"/>
+          <w:bCs w:val="0"/>
+          <w:sz w:val="22"/>
+          <w:szCs w:val="20"/>
+        </w:rPr>
+        <w:t>$content$</w:t>
+      </w:r>
+    </w:p>
     <w:sectPr>
-      <w:headerReference w:type="default" r:id="rId6"/>
-      <w:pgSz w:w="12240" w:h="15840"/>
-      <w:pgMar w:top="1440" w:right="1440" w:bottom="1440" w:left="1440" w:header="720" w:footer="720" w:gutter="0"/>
+      <w:headerReference w:type="first" r:id="rId7"/>
+      <w:pgSz w:w="11906" w:h="16838" w:code="9"/>
+      <w:pgMar w:top="720" w:right="1440" w:bottom="720" w:left="1440" w:header="720" w:footer="720" w:gutter="0"/>
       <w:cols w:space="720"/>
+      <w:titlePg/>
       <w:docGrid w:linePitch="360"/>
     </w:sectPr>
   </w:body>
@@ -236,7 +400,7 @@
 </file>
 
 <file path=word/endnotes.xml><?xml version="1.0" encoding="utf-8"?>
-<w:endnotes xmlns:wpc="http://schemas.microsoft.com/office/word/2010/wordprocessingCanvas" xmlns:cx="http://schemas.microsoft.com/office/drawing/2014/chartex" xmlns:cx1="http://schemas.microsoft.com/office/drawing/2015/9/8/chartex" xmlns:cx2="http://schemas.microsoft.com/office/drawing/2015/10/21/chartex" xmlns:cx3="http://schemas.microsoft.com/office/drawing/2016/5/9/chartex" xmlns:cx4="http://schemas.microsoft.com/office/drawing/2016/5/10/chartex" xmlns:cx5="http://schemas.microsoft.com/office/drawing/2016/5/11/chartex" xmlns:cx6="http://schemas.microsoft.com/office/drawing/2016/5/12/chartex" xmlns:cx7="http://schemas.microsoft.com/office/drawing/2016/5/13/chartex" xmlns:cx8="http://schemas.microsoft.com/office/drawing/2016/5/14/chartex" xmlns:mc="http://schemas.openxmlformats.org/markup-compatibility/2006" xmlns:aink="http://schemas.microsoft.com/office/drawing/2016/ink" xmlns:am3d="http://schemas.microsoft.com/office/drawing/2017/model3d" xmlns:o="urn:schemas-microsoft-com:office:office" xmlns:r="http://schemas.openxmlformats.org/officeDocument/2006/relationships" xmlns:m="http://schemas.openxmlformats.org/officeDocument/2006/math" xmlns:v="urn:schemas-microsoft-com:vml" xmlns:wp14="http://schemas.microsoft.com/office/word/2010/wordprocessingDrawing" xmlns:wp="http://schemas.openxmlformats.org/drawingml/2006/wordprocessingDrawing" xmlns:w10="urn:schemas-microsoft-com:office:word" xmlns:w="http://schemas.openxmlformats.org/wordprocessingml/2006/main" xmlns:w14="http://schemas.microsoft.com/office/word/2010/wordml" xmlns:w15="http://schemas.microsoft.com/office/word/2012/wordml" xmlns:w16cid="http://schemas.microsoft.com/office/word/2016/wordml/cid" xmlns:w16se="http://schemas.microsoft.com/office/word/2015/wordml/symex" xmlns:wpg="http://schemas.microsoft.com/office/word/2010/wordprocessingGroup" xmlns:wpi="http://schemas.microsoft.com/office/word/2010/wordprocessingInk" xmlns:wne="http://schemas.microsoft.com/office/word/2006/wordml" xmlns:wps="http://schemas.microsoft.com/office/word/2010/wordprocessingShape" mc:Ignorable="w14 w15 w16se w16cid wp14">
+<w:endnotes xmlns:wpc="http://schemas.microsoft.com/office/word/2010/wordprocessingCanvas" xmlns:cx="http://schemas.microsoft.com/office/drawing/2014/chartex" xmlns:mc="http://schemas.openxmlformats.org/markup-compatibility/2006" xmlns:o="urn:schemas-microsoft-com:office:office" xmlns:r="http://schemas.openxmlformats.org/officeDocument/2006/relationships" xmlns:m="http://schemas.openxmlformats.org/officeDocument/2006/math" xmlns:v="urn:schemas-microsoft-com:vml" xmlns:wp14="http://schemas.microsoft.com/office/word/2010/wordprocessingDrawing" xmlns:wp="http://schemas.openxmlformats.org/drawingml/2006/wordprocessingDrawing" xmlns:w10="urn:schemas-microsoft-com:office:word" xmlns:w="http://schemas.openxmlformats.org/wordprocessingml/2006/main" xmlns:w14="http://schemas.microsoft.com/office/word/2010/wordml" xmlns:w15="http://schemas.microsoft.com/office/word/2012/wordml" xmlns:w16se="http://schemas.microsoft.com/office/word/2015/wordml/symex" xmlns:wpg="http://schemas.microsoft.com/office/word/2010/wordprocessingGroup" xmlns:wpi="http://schemas.microsoft.com/office/word/2010/wordprocessingInk" xmlns:wne="http://schemas.microsoft.com/office/word/2006/wordml" xmlns:wps="http://schemas.microsoft.com/office/word/2010/wordprocessingShape" mc:Ignorable="w14 w15 w16se wp14">
   <w:endnote w:type="separator" w:id="-1">
     <w:p>
       <w:pPr>
@@ -261,7 +425,7 @@
 </file>
 
 <file path=word/footnotes.xml><?xml version="1.0" encoding="utf-8"?>
-<w:footnotes xmlns:wpc="http://schemas.microsoft.com/office/word/2010/wordprocessingCanvas" xmlns:cx="http://schemas.microsoft.com/office/drawing/2014/chartex" xmlns:cx1="http://schemas.microsoft.com/office/drawing/2015/9/8/chartex" xmlns:cx2="http://schemas.microsoft.com/office/drawing/2015/10/21/chartex" xmlns:cx3="http://schemas.microsoft.com/office/drawing/2016/5/9/chartex" xmlns:cx4="http://schemas.microsoft.com/office/drawing/2016/5/10/chartex" xmlns:cx5="http://schemas.microsoft.com/office/drawing/2016/5/11/chartex" xmlns:cx6="http://schemas.microsoft.com/office/drawing/2016/5/12/chartex" xmlns:cx7="http://schemas.microsoft.com/office/drawing/2016/5/13/chartex" xmlns:cx8="http://schemas.microsoft.com/office/drawing/2016/5/14/chartex" xmlns:mc="http://schemas.openxmlformats.org/markup-compatibility/2006" xmlns:aink="http://schemas.microsoft.com/office/drawing/2016/ink" xmlns:am3d="http://schemas.microsoft.com/office/drawing/2017/model3d" xmlns:o="urn:schemas-microsoft-com:office:office" xmlns:r="http://schemas.openxmlformats.org/officeDocument/2006/relationships" xmlns:m="http://schemas.openxmlformats.org/officeDocument/2006/math" xmlns:v="urn:schemas-microsoft-com:vml" xmlns:wp14="http://schemas.microsoft.com/office/word/2010/wordprocessingDrawing" xmlns:wp="http://schemas.openxmlformats.org/drawingml/2006/wordprocessingDrawing" xmlns:w10="urn:schemas-microsoft-com:office:word" xmlns:w="http://schemas.openxmlformats.org/wordprocessingml/2006/main" xmlns:w14="http://schemas.microsoft.com/office/word/2010/wordml" xmlns:w15="http://schemas.microsoft.com/office/word/2012/wordml" xmlns:w16cid="http://schemas.microsoft.com/office/word/2016/wordml/cid" xmlns:w16se="http://schemas.microsoft.com/office/word/2015/wordml/symex" xmlns:wpg="http://schemas.microsoft.com/office/word/2010/wordprocessingGroup" xmlns:wpi="http://schemas.microsoft.com/office/word/2010/wordprocessingInk" xmlns:wne="http://schemas.microsoft.com/office/word/2006/wordml" xmlns:wps="http://schemas.microsoft.com/office/word/2010/wordprocessingShape" mc:Ignorable="w14 w15 w16se w16cid wp14">
+<w:footnotes xmlns:wpc="http://schemas.microsoft.com/office/word/2010/wordprocessingCanvas" xmlns:cx="http://schemas.microsoft.com/office/drawing/2014/chartex" xmlns:mc="http://schemas.openxmlformats.org/markup-compatibility/2006" xmlns:o="urn:schemas-microsoft-com:office:office" xmlns:r="http://schemas.openxmlformats.org/officeDocument/2006/relationships" xmlns:m="http://schemas.openxmlformats.org/officeDocument/2006/math" xmlns:v="urn:schemas-microsoft-com:vml" xmlns:wp14="http://schemas.microsoft.com/office/word/2010/wordprocessingDrawing" xmlns:wp="http://schemas.openxmlformats.org/drawingml/2006/wordprocessingDrawing" xmlns:w10="urn:schemas-microsoft-com:office:word" xmlns:w="http://schemas.openxmlformats.org/wordprocessingml/2006/main" xmlns:w14="http://schemas.microsoft.com/office/word/2010/wordml" xmlns:w15="http://schemas.microsoft.com/office/word/2012/wordml" xmlns:w16se="http://schemas.microsoft.com/office/word/2015/wordml/symex" xmlns:wpg="http://schemas.microsoft.com/office/word/2010/wordprocessingGroup" xmlns:wpi="http://schemas.microsoft.com/office/word/2010/wordprocessingInk" xmlns:wne="http://schemas.microsoft.com/office/word/2006/wordml" xmlns:wps="http://schemas.microsoft.com/office/word/2010/wordprocessingShape" mc:Ignorable="w14 w15 w16se wp14">
   <w:footnote w:type="separator" w:id="-1">
     <w:p>
       <w:pPr>
@@ -286,7 +450,7 @@
 </file>
 
 <file path=word/header1.xml><?xml version="1.0" encoding="utf-8"?>
-<w:hdr xmlns:wpc="http://schemas.microsoft.com/office/word/2010/wordprocessingCanvas" xmlns:cx="http://schemas.microsoft.com/office/drawing/2014/chartex" xmlns:cx1="http://schemas.microsoft.com/office/drawing/2015/9/8/chartex" xmlns:cx2="http://schemas.microsoft.com/office/drawing/2015/10/21/chartex" xmlns:cx3="http://schemas.microsoft.com/office/drawing/2016/5/9/chartex" xmlns:cx4="http://schemas.microsoft.com/office/drawing/2016/5/10/chartex" xmlns:cx5="http://schemas.microsoft.com/office/drawing/2016/5/11/chartex" xmlns:cx6="http://schemas.microsoft.com/office/drawing/2016/5/12/chartex" xmlns:cx7="http://schemas.microsoft.com/office/drawing/2016/5/13/chartex" xmlns:cx8="http://schemas.microsoft.com/office/drawing/2016/5/14/chartex" xmlns:mc="http://schemas.openxmlformats.org/markup-compatibility/2006" xmlns:aink="http://schemas.microsoft.com/office/drawing/2016/ink" xmlns:am3d="http://schemas.microsoft.com/office/drawing/2017/model3d" xmlns:o="urn:schemas-microsoft-com:office:office" xmlns:r="http://schemas.openxmlformats.org/officeDocument/2006/relationships" xmlns:m="http://schemas.openxmlformats.org/officeDocument/2006/math" xmlns:v="urn:schemas-microsoft-com:vml" xmlns:wp14="http://schemas.microsoft.com/office/word/2010/wordprocessingDrawing" xmlns:wp="http://schemas.openxmlformats.org/drawingml/2006/wordprocessingDrawing" xmlns:w10="urn:schemas-microsoft-com:office:word" xmlns:w="http://schemas.openxmlformats.org/wordprocessingml/2006/main" xmlns:w14="http://schemas.microsoft.com/office/word/2010/wordml" xmlns:w15="http://schemas.microsoft.com/office/word/2012/wordml" xmlns:w16cid="http://schemas.microsoft.com/office/word/2016/wordml/cid" xmlns:w16se="http://schemas.microsoft.com/office/word/2015/wordml/symex" xmlns:wpg="http://schemas.microsoft.com/office/word/2010/wordprocessingGroup" xmlns:wpi="http://schemas.microsoft.com/office/word/2010/wordprocessingInk" xmlns:wne="http://schemas.microsoft.com/office/word/2006/wordml" xmlns:wps="http://schemas.microsoft.com/office/word/2010/wordprocessingShape" mc:Ignorable="w14 w15 w16se w16cid wp14">
+<w:hdr xmlns:wpc="http://schemas.microsoft.com/office/word/2010/wordprocessingCanvas" xmlns:cx="http://schemas.microsoft.com/office/drawing/2014/chartex" xmlns:mc="http://schemas.openxmlformats.org/markup-compatibility/2006" xmlns:o="urn:schemas-microsoft-com:office:office" xmlns:r="http://schemas.openxmlformats.org/officeDocument/2006/relationships" xmlns:m="http://schemas.openxmlformats.org/officeDocument/2006/math" xmlns:v="urn:schemas-microsoft-com:vml" xmlns:wp14="http://schemas.microsoft.com/office/word/2010/wordprocessingDrawing" xmlns:wp="http://schemas.openxmlformats.org/drawingml/2006/wordprocessingDrawing" xmlns:w10="urn:schemas-microsoft-com:office:word" xmlns:w="http://schemas.openxmlformats.org/wordprocessingml/2006/main" xmlns:w14="http://schemas.microsoft.com/office/word/2010/wordml" xmlns:w15="http://schemas.microsoft.com/office/word/2012/wordml" xmlns:w16se="http://schemas.microsoft.com/office/word/2015/wordml/symex" xmlns:wpg="http://schemas.microsoft.com/office/word/2010/wordprocessingGroup" xmlns:wpi="http://schemas.microsoft.com/office/word/2010/wordprocessingInk" xmlns:wne="http://schemas.microsoft.com/office/word/2006/wordml" xmlns:wps="http://schemas.microsoft.com/office/word/2010/wordprocessingShape" mc:Ignorable="w14 w15 w16se wp14">
   <w:p>
     <w:pPr>
       <w:tabs>
@@ -309,11 +473,12 @@
         <w:noProof/>
         <w:sz w:val="20"/>
         <w:szCs w:val="20"/>
+        <w:lang w:val="en-PH" w:eastAsia="en-PH"/>
       </w:rPr>
       <mc:AlternateContent>
         <mc:Choice Requires="wps">
           <w:drawing>
-            <wp:anchor distT="0" distB="0" distL="114300" distR="114300" simplePos="0" relativeHeight="251659264" behindDoc="0" locked="0" layoutInCell="1" allowOverlap="1" wp14:anchorId="5F58EC9E" wp14:editId="717A47A8">
+            <wp:anchor distT="0" distB="0" distL="114300" distR="114300" simplePos="0" relativeHeight="251659264" behindDoc="0" locked="0" layoutInCell="1" allowOverlap="1" wp14:anchorId="6D88D082" wp14:editId="34B3F567">
               <wp:simplePos x="0" y="0"/>
               <wp:positionH relativeFrom="column">
                 <wp:posOffset>-646478</wp:posOffset>
@@ -377,12 +542,21 @@
                               <w:szCs w:val="12"/>
                             </w:rPr>
                           </w:pPr>
+                          <w:proofErr w:type="spellStart"/>
                           <w:r>
                             <w:rPr>
                               <w:sz w:val="12"/>
                               <w:szCs w:val="12"/>
                             </w:rPr>
-                            <w:t>CvSU Vision</w:t>
+                            <w:t>CvSU</w:t>
+                          </w:r>
+                          <w:proofErr w:type="spellEnd"/>
+                          <w:r>
+                            <w:rPr>
+                              <w:sz w:val="12"/>
+                              <w:szCs w:val="12"/>
+                            </w:rPr>
+                            <w:t xml:space="preserve"> Vision</w:t>
                           </w:r>
                         </w:p>
                         <w:p>
@@ -432,11 +606,11 @@
         </mc:Choice>
         <mc:Fallback>
           <w:pict>
-            <v:shapetype w14:anchorId="5F58EC9E" id="_x0000_t202" coordsize="21600,21600" o:spt="202" path="m,l,21600r21600,l21600,xe">
+            <v:shapetype w14:anchorId="6D88D082" id="_x0000_t202" coordsize="21600,21600" o:spt="202" path="m,l,21600r21600,l21600,xe">
               <v:stroke joinstyle="miter"/>
               <v:path gradientshapeok="t" o:connecttype="rect"/>
             </v:shapetype>
-            <v:shape id="Text Box 8" o:spid="_x0000_s1026" type="#_x0000_t202" style="position:absolute;left:0;text-align:left;margin-left:-50.9pt;margin-top:-8.9pt;width:116.25pt;height:97.8pt;z-index:251659264;visibility:visible;mso-wrap-style:square;mso-width-percent:0;mso-height-percent:0;mso-wrap-distance-left:9pt;mso-wrap-distance-top:0;mso-wrap-distance-right:9pt;mso-wrap-distance-bottom:0;mso-position-horizontal:absolute;mso-position-horizontal-relative:text;mso-position-vertical:absolute;mso-position-vertical-relative:text;mso-width-percent:0;mso-height-percent:0;mso-width-relative:page;mso-height-relative:page;v-text-anchor:top" o:gfxdata="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" filled="f" stroked="f">
+            <v:shape id="Text Box 8" o:spid="_x0000_s1026" type="#_x0000_t202" style="position:absolute;left:0;text-align:left;margin-left:-50.9pt;margin-top:-8.9pt;width:116.25pt;height:97.8pt;z-index:251659264;visibility:visible;mso-wrap-style:square;mso-width-percent:0;mso-height-percent:0;mso-wrap-distance-left:9pt;mso-wrap-distance-top:0;mso-wrap-distance-right:9pt;mso-wrap-distance-bottom:0;mso-position-horizontal:absolute;mso-position-horizontal-relative:text;mso-position-vertical:absolute;mso-position-vertical-relative:text;mso-width-percent:0;mso-height-percent:0;mso-width-relative:page;mso-height-relative:page;v-text-anchor:top" o:gfxdata="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" filled="f" stroked="f">
               <v:textbox>
                 <w:txbxContent>
                   <w:p>
@@ -506,11 +680,12 @@
         <w:noProof/>
         <w:sz w:val="20"/>
         <w:szCs w:val="20"/>
+        <w:lang w:val="en-PH" w:eastAsia="en-PH"/>
       </w:rPr>
       <mc:AlternateContent>
         <mc:Choice Requires="wps">
           <w:drawing>
-            <wp:anchor distT="0" distB="0" distL="114300" distR="114300" simplePos="0" relativeHeight="251661312" behindDoc="0" locked="0" layoutInCell="1" allowOverlap="1" wp14:anchorId="7B1BE533" wp14:editId="7834C864">
+            <wp:anchor distT="0" distB="0" distL="114300" distR="114300" simplePos="0" relativeHeight="251661312" behindDoc="0" locked="0" layoutInCell="1" allowOverlap="1" wp14:anchorId="76DA32BA" wp14:editId="2BD90042">
               <wp:simplePos x="0" y="0"/>
               <wp:positionH relativeFrom="column">
                 <wp:posOffset>4670365</wp:posOffset>
@@ -570,6 +745,7 @@
                               <w:szCs w:val="12"/>
                             </w:rPr>
                           </w:pPr>
+                          <w:proofErr w:type="spellStart"/>
                           <w:r>
                             <w:rPr>
                               <w:rFonts w:ascii="Arial" w:hAnsi="Arial" w:cs="Arial"/>
@@ -579,6 +755,7 @@
                             </w:rPr>
                             <w:t>CvSU</w:t>
                           </w:r>
+                          <w:proofErr w:type="spellEnd"/>
                           <w:r>
                             <w:rPr>
                               <w:rFonts w:ascii="Arial" w:hAnsi="Arial" w:cs="Arial"/>
@@ -647,7 +824,7 @@
         </mc:Choice>
         <mc:Fallback>
           <w:pict>
-            <v:shape w14:anchorId="7B1BE533" id="Text Box 9" o:spid="_x0000_s1027" type="#_x0000_t202" style="position:absolute;left:0;text-align:left;margin-left:367.75pt;margin-top:-8.5pt;width:128.95pt;height:76.7pt;z-index:251661312;visibility:visible;mso-wrap-style:square;mso-width-percent:0;mso-height-percent:0;mso-wrap-distance-left:9pt;mso-wrap-distance-top:0;mso-wrap-distance-right:9pt;mso-wrap-distance-bottom:0;mso-position-horizontal:absolute;mso-position-horizontal-relative:text;mso-position-vertical:absolute;mso-position-vertical-relative:text;mso-width-percent:0;mso-height-percent:0;mso-width-relative:page;mso-height-relative:page;v-text-anchor:top" o:gfxdata="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" stroked="f">
+            <v:shape w14:anchorId="76DA32BA" id="Text Box 9" o:spid="_x0000_s1027" type="#_x0000_t202" style="position:absolute;left:0;text-align:left;margin-left:367.75pt;margin-top:-8.5pt;width:128.95pt;height:76.7pt;z-index:251661312;visibility:visible;mso-wrap-style:square;mso-width-percent:0;mso-height-percent:0;mso-wrap-distance-left:9pt;mso-wrap-distance-top:0;mso-wrap-distance-right:9pt;mso-wrap-distance-bottom:0;mso-position-horizontal:absolute;mso-position-horizontal-relative:text;mso-position-vertical:absolute;mso-position-vertical-relative:text;mso-width-percent:0;mso-height-percent:0;mso-width-relative:page;mso-height-relative:page;v-text-anchor:top" o:gfxdata="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" stroked="f">
               <v:textbox>
                 <w:txbxContent>
                   <w:p>
@@ -733,9 +910,10 @@
         <w:noProof/>
         <w:sz w:val="24"/>
         <w:szCs w:val="24"/>
+        <w:lang w:val="en-PH" w:eastAsia="en-PH"/>
       </w:rPr>
       <w:drawing>
-        <wp:anchor distT="0" distB="0" distL="114300" distR="114300" simplePos="0" relativeHeight="251660288" behindDoc="0" locked="0" layoutInCell="1" allowOverlap="1" wp14:anchorId="1BF88FB4" wp14:editId="29ADAB1B">
+        <wp:anchor distT="0" distB="0" distL="114300" distR="114300" simplePos="0" relativeHeight="251660288" behindDoc="0" locked="0" layoutInCell="1" allowOverlap="1" wp14:anchorId="3EEBB307" wp14:editId="733FDF38">
           <wp:simplePos x="0" y="0"/>
           <wp:positionH relativeFrom="column">
             <wp:posOffset>828485</wp:posOffset>
@@ -746,7 +924,7 @@
           <wp:extent cx="923925" cy="786130"/>
           <wp:effectExtent l="0" t="0" r="0" b="0"/>
           <wp:wrapNone/>
-          <wp:docPr id="1" name="Picture 1" descr="Description: LOGO"/>
+          <wp:docPr id="3" name="Picture 3" descr="Description: LOGO"/>
           <wp:cNvGraphicFramePr>
             <a:graphicFrameLocks xmlns:a="http://schemas.openxmlformats.org/drawingml/2006/main" noChangeAspect="1"/>
           </wp:cNvGraphicFramePr>
@@ -923,11 +1101,113 @@
       <w:t>www.cvsu.edu.ph</w:t>
     </w:r>
   </w:p>
+  <w:p>
+    <w:pPr>
+      <w:pStyle w:val="Header"/>
+    </w:pPr>
+  </w:p>
 </w:hdr>
 </file>
 
+<file path=word/numbering.xml><?xml version="1.0" encoding="utf-8"?>
+<w:numbering xmlns:wpc="http://schemas.microsoft.com/office/word/2010/wordprocessingCanvas" xmlns:cx="http://schemas.microsoft.com/office/drawing/2014/chartex" xmlns:mc="http://schemas.openxmlformats.org/markup-compatibility/2006" xmlns:o="urn:schemas-microsoft-com:office:office" xmlns:r="http://schemas.openxmlformats.org/officeDocument/2006/relationships" xmlns:m="http://schemas.openxmlformats.org/officeDocument/2006/math" xmlns:v="urn:schemas-microsoft-com:vml" xmlns:wp14="http://schemas.microsoft.com/office/word/2010/wordprocessingDrawing" xmlns:wp="http://schemas.openxmlformats.org/drawingml/2006/wordprocessingDrawing" xmlns:w10="urn:schemas-microsoft-com:office:word" xmlns:w="http://schemas.openxmlformats.org/wordprocessingml/2006/main" xmlns:w14="http://schemas.microsoft.com/office/word/2010/wordml" xmlns:w15="http://schemas.microsoft.com/office/word/2012/wordml" xmlns:w16se="http://schemas.microsoft.com/office/word/2015/wordml/symex" xmlns:wpg="http://schemas.microsoft.com/office/word/2010/wordprocessingGroup" xmlns:wpi="http://schemas.microsoft.com/office/word/2010/wordprocessingInk" xmlns:wne="http://schemas.microsoft.com/office/word/2006/wordml" xmlns:wps="http://schemas.microsoft.com/office/word/2010/wordprocessingShape" mc:Ignorable="w14 w15 w16se wp14">
+  <w:abstractNum w:abstractNumId="0" w15:restartNumberingAfterBreak="0">
+    <w:nsid w:val="1EBE1467"/>
+    <w:multiLevelType w:val="hybridMultilevel"/>
+    <w:tmpl w:val="9C7CE174"/>
+    <w:lvl w:ilvl="0" w:tplc="C2CEE59E">
+      <w:start w:val="1"/>
+      <w:numFmt w:val="upperRoman"/>
+      <w:lvlText w:val="%1."/>
+      <w:lvlJc w:val="left"/>
+      <w:pPr>
+        <w:ind w:left="1080" w:hanging="720"/>
+      </w:pPr>
+      <w:rPr>
+        <w:rFonts w:hint="default"/>
+      </w:rPr>
+    </w:lvl>
+    <w:lvl w:ilvl="1" w:tplc="34090019" w:tentative="1">
+      <w:start w:val="1"/>
+      <w:numFmt w:val="lowerLetter"/>
+      <w:lvlText w:val="%2."/>
+      <w:lvlJc w:val="left"/>
+      <w:pPr>
+        <w:ind w:left="1440" w:hanging="360"/>
+      </w:pPr>
+    </w:lvl>
+    <w:lvl w:ilvl="2" w:tplc="3409001B" w:tentative="1">
+      <w:start w:val="1"/>
+      <w:numFmt w:val="lowerRoman"/>
+      <w:lvlText w:val="%3."/>
+      <w:lvlJc w:val="right"/>
+      <w:pPr>
+        <w:ind w:left="2160" w:hanging="180"/>
+      </w:pPr>
+    </w:lvl>
+    <w:lvl w:ilvl="3" w:tplc="3409000F" w:tentative="1">
+      <w:start w:val="1"/>
+      <w:numFmt w:val="decimal"/>
+      <w:lvlText w:val="%4."/>
+      <w:lvlJc w:val="left"/>
+      <w:pPr>
+        <w:ind w:left="2880" w:hanging="360"/>
+      </w:pPr>
+    </w:lvl>
+    <w:lvl w:ilvl="4" w:tplc="34090019" w:tentative="1">
+      <w:start w:val="1"/>
+      <w:numFmt w:val="lowerLetter"/>
+      <w:lvlText w:val="%5."/>
+      <w:lvlJc w:val="left"/>
+      <w:pPr>
+        <w:ind w:left="3600" w:hanging="360"/>
+      </w:pPr>
+    </w:lvl>
+    <w:lvl w:ilvl="5" w:tplc="3409001B" w:tentative="1">
+      <w:start w:val="1"/>
+      <w:numFmt w:val="lowerRoman"/>
+      <w:lvlText w:val="%6."/>
+      <w:lvlJc w:val="right"/>
+      <w:pPr>
+        <w:ind w:left="4320" w:hanging="180"/>
+      </w:pPr>
+    </w:lvl>
+    <w:lvl w:ilvl="6" w:tplc="3409000F" w:tentative="1">
+      <w:start w:val="1"/>
+      <w:numFmt w:val="decimal"/>
+      <w:lvlText w:val="%7."/>
+      <w:lvlJc w:val="left"/>
+      <w:pPr>
+        <w:ind w:left="5040" w:hanging="360"/>
+      </w:pPr>
+    </w:lvl>
+    <w:lvl w:ilvl="7" w:tplc="34090019" w:tentative="1">
+      <w:start w:val="1"/>
+      <w:numFmt w:val="lowerLetter"/>
+      <w:lvlText w:val="%8."/>
+      <w:lvlJc w:val="left"/>
+      <w:pPr>
+        <w:ind w:left="5760" w:hanging="360"/>
+      </w:pPr>
+    </w:lvl>
+    <w:lvl w:ilvl="8" w:tplc="3409001B" w:tentative="1">
+      <w:start w:val="1"/>
+      <w:numFmt w:val="lowerRoman"/>
+      <w:lvlText w:val="%9."/>
+      <w:lvlJc w:val="right"/>
+      <w:pPr>
+        <w:ind w:left="6480" w:hanging="180"/>
+      </w:pPr>
+    </w:lvl>
+  </w:abstractNum>
+  <w:num w:numId="1">
+    <w:abstractNumId w:val="0"/>
+  </w:num>
+</w:numbering>
+</file>
+
 <file path=word/styles.xml><?xml version="1.0" encoding="utf-8"?>
-<w:styles xmlns:mc="http://schemas.openxmlformats.org/markup-compatibility/2006" xmlns:r="http://schemas.openxmlformats.org/officeDocument/2006/relationships" xmlns:w="http://schemas.openxmlformats.org/wordprocessingml/2006/main" xmlns:w14="http://schemas.microsoft.com/office/word/2010/wordml" xmlns:w15="http://schemas.microsoft.com/office/word/2012/wordml" xmlns:w16cid="http://schemas.microsoft.com/office/word/2016/wordml/cid" xmlns:w16se="http://schemas.microsoft.com/office/word/2015/wordml/symex" mc:Ignorable="w14 w15 w16se w16cid">
+<w:styles xmlns:mc="http://schemas.openxmlformats.org/markup-compatibility/2006" xmlns:r="http://schemas.openxmlformats.org/officeDocument/2006/relationships" xmlns:w="http://schemas.openxmlformats.org/wordprocessingml/2006/main" xmlns:w14="http://schemas.microsoft.com/office/word/2010/wordml" xmlns:w15="http://schemas.microsoft.com/office/word/2012/wordml" xmlns:w16se="http://schemas.microsoft.com/office/word/2015/wordml/symex" mc:Ignorable="w14 w15 w16se">
   <w:docDefaults>
     <w:rPrDefault>
       <w:rPr>
@@ -943,7 +1223,7 @@
       </w:pPr>
     </w:pPrDefault>
   </w:docDefaults>
-  <w:latentStyles w:defLockedState="0" w:defUIPriority="99" w:defSemiHidden="0" w:defUnhideWhenUsed="0" w:defQFormat="0" w:count="376">
+  <w:latentStyles w:defLockedState="0" w:defUIPriority="99" w:defSemiHidden="0" w:defUnhideWhenUsed="0" w:defQFormat="0" w:count="371">
     <w:lsdException w:name="Normal" w:uiPriority="0" w:qFormat="1"/>
     <w:lsdException w:name="heading 1" w:uiPriority="9" w:qFormat="1"/>
     <w:lsdException w:name="heading 2" w:semiHidden="1" w:uiPriority="9" w:unhideWhenUsed="1" w:qFormat="1"/>
@@ -1315,11 +1595,6 @@
     <w:lsdException w:name="List Table 5 Dark Accent 6" w:uiPriority="50"/>
     <w:lsdException w:name="List Table 6 Colorful Accent 6" w:uiPriority="51"/>
     <w:lsdException w:name="List Table 7 Colorful Accent 6" w:uiPriority="52"/>
-    <w:lsdException w:name="Mention" w:semiHidden="1" w:unhideWhenUsed="1"/>
-    <w:lsdException w:name="Smart Hyperlink" w:semiHidden="1" w:unhideWhenUsed="1"/>
-    <w:lsdException w:name="Hashtag" w:semiHidden="1" w:unhideWhenUsed="1"/>
-    <w:lsdException w:name="Unresolved Mention" w:semiHidden="1" w:unhideWhenUsed="1"/>
-    <w:lsdException w:name="Smart Link" w:semiHidden="1" w:unhideWhenUsed="1"/>
   </w:latentStyles>
   <w:style w:type="paragraph" w:default="1" w:styleId="Normal">
     <w:name w:val="Normal"/>

</xml_diff>

<commit_message>
with UAC and installer
</commit_message>
<xml_diff>
--- a/HACDOGS/bin/Debug/db/examtemp.docx
+++ b/HACDOGS/bin/Debug/db/examtemp.docx
@@ -1,6 +1,6 @@
 
 <file path=word/document.xml><?xml version="1.0" encoding="utf-8"?>
-<w:document xmlns:wpc="http://schemas.microsoft.com/office/word/2010/wordprocessingCanvas" xmlns:cx="http://schemas.microsoft.com/office/drawing/2014/chartex" xmlns:mc="http://schemas.openxmlformats.org/markup-compatibility/2006" xmlns:o="urn:schemas-microsoft-com:office:office" xmlns:r="http://schemas.openxmlformats.org/officeDocument/2006/relationships" xmlns:m="http://schemas.openxmlformats.org/officeDocument/2006/math" xmlns:v="urn:schemas-microsoft-com:vml" xmlns:wp14="http://schemas.microsoft.com/office/word/2010/wordprocessingDrawing" xmlns:wp="http://schemas.openxmlformats.org/drawingml/2006/wordprocessingDrawing" xmlns:w10="urn:schemas-microsoft-com:office:word" xmlns:w="http://schemas.openxmlformats.org/wordprocessingml/2006/main" xmlns:w14="http://schemas.microsoft.com/office/word/2010/wordml" xmlns:w15="http://schemas.microsoft.com/office/word/2012/wordml" xmlns:w16se="http://schemas.microsoft.com/office/word/2015/wordml/symex" xmlns:wpg="http://schemas.microsoft.com/office/word/2010/wordprocessingGroup" xmlns:wpi="http://schemas.microsoft.com/office/word/2010/wordprocessingInk" xmlns:wne="http://schemas.microsoft.com/office/word/2006/wordml" xmlns:wps="http://schemas.microsoft.com/office/word/2010/wordprocessingShape" mc:Ignorable="w14 w15 w16se wp14">
+<w:document xmlns:wpc="http://schemas.microsoft.com/office/word/2010/wordprocessingCanvas" xmlns:cx="http://schemas.microsoft.com/office/drawing/2014/chartex" xmlns:cx1="http://schemas.microsoft.com/office/drawing/2015/9/8/chartex" xmlns:cx2="http://schemas.microsoft.com/office/drawing/2015/10/21/chartex" xmlns:cx3="http://schemas.microsoft.com/office/drawing/2016/5/9/chartex" xmlns:cx4="http://schemas.microsoft.com/office/drawing/2016/5/10/chartex" xmlns:cx5="http://schemas.microsoft.com/office/drawing/2016/5/11/chartex" xmlns:cx6="http://schemas.microsoft.com/office/drawing/2016/5/12/chartex" xmlns:cx7="http://schemas.microsoft.com/office/drawing/2016/5/13/chartex" xmlns:cx8="http://schemas.microsoft.com/office/drawing/2016/5/14/chartex" xmlns:mc="http://schemas.openxmlformats.org/markup-compatibility/2006" xmlns:aink="http://schemas.microsoft.com/office/drawing/2016/ink" xmlns:am3d="http://schemas.microsoft.com/office/drawing/2017/model3d" xmlns:o="urn:schemas-microsoft-com:office:office" xmlns:r="http://schemas.openxmlformats.org/officeDocument/2006/relationships" xmlns:m="http://schemas.openxmlformats.org/officeDocument/2006/math" xmlns:v="urn:schemas-microsoft-com:vml" xmlns:wp14="http://schemas.microsoft.com/office/word/2010/wordprocessingDrawing" xmlns:wp="http://schemas.openxmlformats.org/drawingml/2006/wordprocessingDrawing" xmlns:w10="urn:schemas-microsoft-com:office:word" xmlns:w="http://schemas.openxmlformats.org/wordprocessingml/2006/main" xmlns:w14="http://schemas.microsoft.com/office/word/2010/wordml" xmlns:w15="http://schemas.microsoft.com/office/word/2012/wordml" xmlns:w16cid="http://schemas.microsoft.com/office/word/2016/wordml/cid" xmlns:w16se="http://schemas.microsoft.com/office/word/2015/wordml/symex" xmlns:wpg="http://schemas.microsoft.com/office/word/2010/wordprocessingGroup" xmlns:wpi="http://schemas.microsoft.com/office/word/2010/wordprocessingInk" xmlns:wne="http://schemas.microsoft.com/office/word/2006/wordml" xmlns:wps="http://schemas.microsoft.com/office/word/2010/wordprocessingShape" mc:Ignorable="w14 w15 w16se w16cid wp14">
   <w:body>
     <w:p>
       <w:pPr>
@@ -45,25 +45,7 @@
           <w:bCs/>
           <w:szCs w:val="20"/>
         </w:rPr>
-        <w:t>$</w:t>
-      </w:r>
-      <w:proofErr w:type="spellStart"/>
-      <w:r>
-        <w:rPr>
-          <w:rFonts w:ascii="Arial" w:eastAsia="Times New Roman" w:hAnsi="Arial" w:cs="Arial"/>
-          <w:bCs/>
-          <w:szCs w:val="20"/>
-        </w:rPr>
-        <w:t>acadyear</w:t>
-      </w:r>
-      <w:proofErr w:type="spellEnd"/>
-      <w:r>
-        <w:rPr>
-          <w:rFonts w:ascii="Arial" w:eastAsia="Times New Roman" w:hAnsi="Arial" w:cs="Arial"/>
-          <w:bCs/>
-          <w:szCs w:val="20"/>
-        </w:rPr>
-        <w:t>$</w:t>
+        <w:t>$acadyear$</w:t>
       </w:r>
     </w:p>
     <w:p>
@@ -84,16 +66,25 @@
         </w:rPr>
         <w:t>$exam$</w:t>
       </w:r>
+      <w:r>
+        <w:rPr>
+          <w:rFonts w:ascii="Arial" w:eastAsia="Times New Roman" w:hAnsi="Arial" w:cs="Arial"/>
+          <w:bCs/>
+          <w:szCs w:val="20"/>
+        </w:rPr>
+        <w:t xml:space="preserve"> | </w:t>
+      </w:r>
+      <w:r>
+        <w:rPr>
+          <w:rFonts w:ascii="Arial" w:eastAsia="Times New Roman" w:hAnsi="Arial" w:cs="Arial"/>
+          <w:bCs/>
+          <w:color w:val="FF0000"/>
+          <w:szCs w:val="20"/>
+        </w:rPr>
+        <w:t>SECTION</w:t>
+      </w:r>
       <w:bookmarkStart w:id="0" w:name="_GoBack"/>
       <w:bookmarkEnd w:id="0"/>
-      <w:r>
-        <w:rPr>
-          <w:rFonts w:ascii="Arial" w:eastAsia="Times New Roman" w:hAnsi="Arial" w:cs="Arial"/>
-          <w:bCs/>
-          <w:szCs w:val="20"/>
-        </w:rPr>
-        <w:t xml:space="preserve"> | $section$</w:t>
-      </w:r>
     </w:p>
     <w:p>
       <w:pPr>
@@ -324,29 +315,7 @@
           <w:sz w:val="22"/>
           <w:szCs w:val="20"/>
         </w:rPr>
-        <w:t>Set: $</w:t>
-      </w:r>
-      <w:proofErr w:type="spellStart"/>
-      <w:r>
-        <w:rPr>
-          <w:rFonts w:ascii="Arial" w:hAnsi="Arial" w:cs="Arial"/>
-          <w:b w:val="0"/>
-          <w:bCs w:val="0"/>
-          <w:sz w:val="22"/>
-          <w:szCs w:val="20"/>
-        </w:rPr>
-        <w:t>setalias</w:t>
-      </w:r>
-      <w:proofErr w:type="spellEnd"/>
-      <w:r>
-        <w:rPr>
-          <w:rFonts w:ascii="Arial" w:hAnsi="Arial" w:cs="Arial"/>
-          <w:b w:val="0"/>
-          <w:bCs w:val="0"/>
-          <w:sz w:val="22"/>
-          <w:szCs w:val="20"/>
-        </w:rPr>
-        <w:t>$</w:t>
+        <w:t>Set: $setalias$</w:t>
       </w:r>
     </w:p>
     <w:p>
@@ -440,7 +409,7 @@
 </file>
 
 <file path=word/endnotes.xml><?xml version="1.0" encoding="utf-8"?>
-<w:endnotes xmlns:wpc="http://schemas.microsoft.com/office/word/2010/wordprocessingCanvas" xmlns:cx="http://schemas.microsoft.com/office/drawing/2014/chartex" xmlns:mc="http://schemas.openxmlformats.org/markup-compatibility/2006" xmlns:o="urn:schemas-microsoft-com:office:office" xmlns:r="http://schemas.openxmlformats.org/officeDocument/2006/relationships" xmlns:m="http://schemas.openxmlformats.org/officeDocument/2006/math" xmlns:v="urn:schemas-microsoft-com:vml" xmlns:wp14="http://schemas.microsoft.com/office/word/2010/wordprocessingDrawing" xmlns:wp="http://schemas.openxmlformats.org/drawingml/2006/wordprocessingDrawing" xmlns:w10="urn:schemas-microsoft-com:office:word" xmlns:w="http://schemas.openxmlformats.org/wordprocessingml/2006/main" xmlns:w14="http://schemas.microsoft.com/office/word/2010/wordml" xmlns:w15="http://schemas.microsoft.com/office/word/2012/wordml" xmlns:w16se="http://schemas.microsoft.com/office/word/2015/wordml/symex" xmlns:wpg="http://schemas.microsoft.com/office/word/2010/wordprocessingGroup" xmlns:wpi="http://schemas.microsoft.com/office/word/2010/wordprocessingInk" xmlns:wne="http://schemas.microsoft.com/office/word/2006/wordml" xmlns:wps="http://schemas.microsoft.com/office/word/2010/wordprocessingShape" mc:Ignorable="w14 w15 w16se wp14">
+<w:endnotes xmlns:wpc="http://schemas.microsoft.com/office/word/2010/wordprocessingCanvas" xmlns:cx="http://schemas.microsoft.com/office/drawing/2014/chartex" xmlns:cx1="http://schemas.microsoft.com/office/drawing/2015/9/8/chartex" xmlns:cx2="http://schemas.microsoft.com/office/drawing/2015/10/21/chartex" xmlns:cx3="http://schemas.microsoft.com/office/drawing/2016/5/9/chartex" xmlns:cx4="http://schemas.microsoft.com/office/drawing/2016/5/10/chartex" xmlns:cx5="http://schemas.microsoft.com/office/drawing/2016/5/11/chartex" xmlns:cx6="http://schemas.microsoft.com/office/drawing/2016/5/12/chartex" xmlns:cx7="http://schemas.microsoft.com/office/drawing/2016/5/13/chartex" xmlns:cx8="http://schemas.microsoft.com/office/drawing/2016/5/14/chartex" xmlns:mc="http://schemas.openxmlformats.org/markup-compatibility/2006" xmlns:aink="http://schemas.microsoft.com/office/drawing/2016/ink" xmlns:am3d="http://schemas.microsoft.com/office/drawing/2017/model3d" xmlns:o="urn:schemas-microsoft-com:office:office" xmlns:r="http://schemas.openxmlformats.org/officeDocument/2006/relationships" xmlns:m="http://schemas.openxmlformats.org/officeDocument/2006/math" xmlns:v="urn:schemas-microsoft-com:vml" xmlns:wp14="http://schemas.microsoft.com/office/word/2010/wordprocessingDrawing" xmlns:wp="http://schemas.openxmlformats.org/drawingml/2006/wordprocessingDrawing" xmlns:w10="urn:schemas-microsoft-com:office:word" xmlns:w="http://schemas.openxmlformats.org/wordprocessingml/2006/main" xmlns:w14="http://schemas.microsoft.com/office/word/2010/wordml" xmlns:w15="http://schemas.microsoft.com/office/word/2012/wordml" xmlns:w16cid="http://schemas.microsoft.com/office/word/2016/wordml/cid" xmlns:w16se="http://schemas.microsoft.com/office/word/2015/wordml/symex" xmlns:wpg="http://schemas.microsoft.com/office/word/2010/wordprocessingGroup" xmlns:wpi="http://schemas.microsoft.com/office/word/2010/wordprocessingInk" xmlns:wne="http://schemas.microsoft.com/office/word/2006/wordml" xmlns:wps="http://schemas.microsoft.com/office/word/2010/wordprocessingShape" mc:Ignorable="w14 w15 w16se w16cid wp14">
   <w:endnote w:type="separator" w:id="-1">
     <w:p>
       <w:pPr>
@@ -465,7 +434,7 @@
 </file>
 
 <file path=word/footnotes.xml><?xml version="1.0" encoding="utf-8"?>
-<w:footnotes xmlns:wpc="http://schemas.microsoft.com/office/word/2010/wordprocessingCanvas" xmlns:cx="http://schemas.microsoft.com/office/drawing/2014/chartex" xmlns:mc="http://schemas.openxmlformats.org/markup-compatibility/2006" xmlns:o="urn:schemas-microsoft-com:office:office" xmlns:r="http://schemas.openxmlformats.org/officeDocument/2006/relationships" xmlns:m="http://schemas.openxmlformats.org/officeDocument/2006/math" xmlns:v="urn:schemas-microsoft-com:vml" xmlns:wp14="http://schemas.microsoft.com/office/word/2010/wordprocessingDrawing" xmlns:wp="http://schemas.openxmlformats.org/drawingml/2006/wordprocessingDrawing" xmlns:w10="urn:schemas-microsoft-com:office:word" xmlns:w="http://schemas.openxmlformats.org/wordprocessingml/2006/main" xmlns:w14="http://schemas.microsoft.com/office/word/2010/wordml" xmlns:w15="http://schemas.microsoft.com/office/word/2012/wordml" xmlns:w16se="http://schemas.microsoft.com/office/word/2015/wordml/symex" xmlns:wpg="http://schemas.microsoft.com/office/word/2010/wordprocessingGroup" xmlns:wpi="http://schemas.microsoft.com/office/word/2010/wordprocessingInk" xmlns:wne="http://schemas.microsoft.com/office/word/2006/wordml" xmlns:wps="http://schemas.microsoft.com/office/word/2010/wordprocessingShape" mc:Ignorable="w14 w15 w16se wp14">
+<w:footnotes xmlns:wpc="http://schemas.microsoft.com/office/word/2010/wordprocessingCanvas" xmlns:cx="http://schemas.microsoft.com/office/drawing/2014/chartex" xmlns:cx1="http://schemas.microsoft.com/office/drawing/2015/9/8/chartex" xmlns:cx2="http://schemas.microsoft.com/office/drawing/2015/10/21/chartex" xmlns:cx3="http://schemas.microsoft.com/office/drawing/2016/5/9/chartex" xmlns:cx4="http://schemas.microsoft.com/office/drawing/2016/5/10/chartex" xmlns:cx5="http://schemas.microsoft.com/office/drawing/2016/5/11/chartex" xmlns:cx6="http://schemas.microsoft.com/office/drawing/2016/5/12/chartex" xmlns:cx7="http://schemas.microsoft.com/office/drawing/2016/5/13/chartex" xmlns:cx8="http://schemas.microsoft.com/office/drawing/2016/5/14/chartex" xmlns:mc="http://schemas.openxmlformats.org/markup-compatibility/2006" xmlns:aink="http://schemas.microsoft.com/office/drawing/2016/ink" xmlns:am3d="http://schemas.microsoft.com/office/drawing/2017/model3d" xmlns:o="urn:schemas-microsoft-com:office:office" xmlns:r="http://schemas.openxmlformats.org/officeDocument/2006/relationships" xmlns:m="http://schemas.openxmlformats.org/officeDocument/2006/math" xmlns:v="urn:schemas-microsoft-com:vml" xmlns:wp14="http://schemas.microsoft.com/office/word/2010/wordprocessingDrawing" xmlns:wp="http://schemas.openxmlformats.org/drawingml/2006/wordprocessingDrawing" xmlns:w10="urn:schemas-microsoft-com:office:word" xmlns:w="http://schemas.openxmlformats.org/wordprocessingml/2006/main" xmlns:w14="http://schemas.microsoft.com/office/word/2010/wordml" xmlns:w15="http://schemas.microsoft.com/office/word/2012/wordml" xmlns:w16cid="http://schemas.microsoft.com/office/word/2016/wordml/cid" xmlns:w16se="http://schemas.microsoft.com/office/word/2015/wordml/symex" xmlns:wpg="http://schemas.microsoft.com/office/word/2010/wordprocessingGroup" xmlns:wpi="http://schemas.microsoft.com/office/word/2010/wordprocessingInk" xmlns:wne="http://schemas.microsoft.com/office/word/2006/wordml" xmlns:wps="http://schemas.microsoft.com/office/word/2010/wordprocessingShape" mc:Ignorable="w14 w15 w16se w16cid wp14">
   <w:footnote w:type="separator" w:id="-1">
     <w:p>
       <w:pPr>
@@ -490,7 +459,7 @@
 </file>
 
 <file path=word/header1.xml><?xml version="1.0" encoding="utf-8"?>
-<w:hdr xmlns:wpc="http://schemas.microsoft.com/office/word/2010/wordprocessingCanvas" xmlns:cx="http://schemas.microsoft.com/office/drawing/2014/chartex" xmlns:mc="http://schemas.openxmlformats.org/markup-compatibility/2006" xmlns:o="urn:schemas-microsoft-com:office:office" xmlns:r="http://schemas.openxmlformats.org/officeDocument/2006/relationships" xmlns:m="http://schemas.openxmlformats.org/officeDocument/2006/math" xmlns:v="urn:schemas-microsoft-com:vml" xmlns:wp14="http://schemas.microsoft.com/office/word/2010/wordprocessingDrawing" xmlns:wp="http://schemas.openxmlformats.org/drawingml/2006/wordprocessingDrawing" xmlns:w10="urn:schemas-microsoft-com:office:word" xmlns:w="http://schemas.openxmlformats.org/wordprocessingml/2006/main" xmlns:w14="http://schemas.microsoft.com/office/word/2010/wordml" xmlns:w15="http://schemas.microsoft.com/office/word/2012/wordml" xmlns:w16se="http://schemas.microsoft.com/office/word/2015/wordml/symex" xmlns:wpg="http://schemas.microsoft.com/office/word/2010/wordprocessingGroup" xmlns:wpi="http://schemas.microsoft.com/office/word/2010/wordprocessingInk" xmlns:wne="http://schemas.microsoft.com/office/word/2006/wordml" xmlns:wps="http://schemas.microsoft.com/office/word/2010/wordprocessingShape" mc:Ignorable="w14 w15 w16se wp14">
+<w:hdr xmlns:wpc="http://schemas.microsoft.com/office/word/2010/wordprocessingCanvas" xmlns:cx="http://schemas.microsoft.com/office/drawing/2014/chartex" xmlns:cx1="http://schemas.microsoft.com/office/drawing/2015/9/8/chartex" xmlns:cx2="http://schemas.microsoft.com/office/drawing/2015/10/21/chartex" xmlns:cx3="http://schemas.microsoft.com/office/drawing/2016/5/9/chartex" xmlns:cx4="http://schemas.microsoft.com/office/drawing/2016/5/10/chartex" xmlns:cx5="http://schemas.microsoft.com/office/drawing/2016/5/11/chartex" xmlns:cx6="http://schemas.microsoft.com/office/drawing/2016/5/12/chartex" xmlns:cx7="http://schemas.microsoft.com/office/drawing/2016/5/13/chartex" xmlns:cx8="http://schemas.microsoft.com/office/drawing/2016/5/14/chartex" xmlns:mc="http://schemas.openxmlformats.org/markup-compatibility/2006" xmlns:aink="http://schemas.microsoft.com/office/drawing/2016/ink" xmlns:am3d="http://schemas.microsoft.com/office/drawing/2017/model3d" xmlns:o="urn:schemas-microsoft-com:office:office" xmlns:r="http://schemas.openxmlformats.org/officeDocument/2006/relationships" xmlns:m="http://schemas.openxmlformats.org/officeDocument/2006/math" xmlns:v="urn:schemas-microsoft-com:vml" xmlns:wp14="http://schemas.microsoft.com/office/word/2010/wordprocessingDrawing" xmlns:wp="http://schemas.openxmlformats.org/drawingml/2006/wordprocessingDrawing" xmlns:w10="urn:schemas-microsoft-com:office:word" xmlns:w="http://schemas.openxmlformats.org/wordprocessingml/2006/main" xmlns:w14="http://schemas.microsoft.com/office/word/2010/wordml" xmlns:w15="http://schemas.microsoft.com/office/word/2012/wordml" xmlns:w16cid="http://schemas.microsoft.com/office/word/2016/wordml/cid" xmlns:w16se="http://schemas.microsoft.com/office/word/2015/wordml/symex" xmlns:wpg="http://schemas.microsoft.com/office/word/2010/wordprocessingGroup" xmlns:wpi="http://schemas.microsoft.com/office/word/2010/wordprocessingInk" xmlns:wne="http://schemas.microsoft.com/office/word/2006/wordml" xmlns:wps="http://schemas.microsoft.com/office/word/2010/wordprocessingShape" mc:Ignorable="w14 w15 w16se w16cid wp14">
   <w:p>
     <w:pPr>
       <w:tabs>
@@ -582,21 +551,12 @@
                               <w:szCs w:val="12"/>
                             </w:rPr>
                           </w:pPr>
-                          <w:proofErr w:type="spellStart"/>
                           <w:r>
                             <w:rPr>
                               <w:sz w:val="12"/>
                               <w:szCs w:val="12"/>
                             </w:rPr>
-                            <w:t>CvSU</w:t>
-                          </w:r>
-                          <w:proofErr w:type="spellEnd"/>
-                          <w:r>
-                            <w:rPr>
-                              <w:sz w:val="12"/>
-                              <w:szCs w:val="12"/>
-                            </w:rPr>
-                            <w:t xml:space="preserve"> Vision</w:t>
+                            <w:t>CvSU Vision</w:t>
                           </w:r>
                         </w:p>
                         <w:p>
@@ -650,7 +610,7 @@
               <v:stroke joinstyle="miter"/>
               <v:path gradientshapeok="t" o:connecttype="rect"/>
             </v:shapetype>
-            <v:shape id="Text Box 8" o:spid="_x0000_s1026" type="#_x0000_t202" style="position:absolute;left:0;text-align:left;margin-left:-50.9pt;margin-top:-8.9pt;width:116.25pt;height:97.8pt;z-index:251659264;visibility:visible;mso-wrap-style:square;mso-width-percent:0;mso-height-percent:0;mso-wrap-distance-left:9pt;mso-wrap-distance-top:0;mso-wrap-distance-right:9pt;mso-wrap-distance-bottom:0;mso-position-horizontal:absolute;mso-position-horizontal-relative:text;mso-position-vertical:absolute;mso-position-vertical-relative:text;mso-width-percent:0;mso-height-percent:0;mso-width-relative:page;mso-height-relative:page;v-text-anchor:top" o:gfxdata="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" filled="f" stroked="f">
+            <v:shape id="Text Box 8" o:spid="_x0000_s1026" type="#_x0000_t202" style="position:absolute;left:0;text-align:left;margin-left:-50.9pt;margin-top:-8.9pt;width:116.25pt;height:97.8pt;z-index:251659264;visibility:visible;mso-wrap-style:square;mso-width-percent:0;mso-height-percent:0;mso-wrap-distance-left:9pt;mso-wrap-distance-top:0;mso-wrap-distance-right:9pt;mso-wrap-distance-bottom:0;mso-position-horizontal:absolute;mso-position-horizontal-relative:text;mso-position-vertical:absolute;mso-position-vertical-relative:text;mso-width-percent:0;mso-height-percent:0;mso-width-relative:page;mso-height-relative:page;v-text-anchor:top" o:gfxdata="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" filled="f" stroked="f">
               <v:textbox>
                 <w:txbxContent>
                   <w:p>
@@ -662,21 +622,12 @@
                         <w:szCs w:val="12"/>
                       </w:rPr>
                     </w:pPr>
-                    <w:proofErr w:type="spellStart"/>
                     <w:r>
                       <w:rPr>
                         <w:sz w:val="12"/>
                         <w:szCs w:val="12"/>
                       </w:rPr>
-                      <w:t>CvSU</w:t>
-                    </w:r>
-                    <w:proofErr w:type="spellEnd"/>
-                    <w:r>
-                      <w:rPr>
-                        <w:sz w:val="12"/>
-                        <w:szCs w:val="12"/>
-                      </w:rPr>
-                      <w:t xml:space="preserve"> Vision</w:t>
+                      <w:t>CvSU Vision</w:t>
                     </w:r>
                   </w:p>
                   <w:p>
@@ -785,7 +736,6 @@
                               <w:szCs w:val="12"/>
                             </w:rPr>
                           </w:pPr>
-                          <w:proofErr w:type="spellStart"/>
                           <w:r>
                             <w:rPr>
                               <w:rFonts w:ascii="Arial" w:hAnsi="Arial" w:cs="Arial"/>
@@ -795,7 +745,6 @@
                             </w:rPr>
                             <w:t>CvSU</w:t>
                           </w:r>
-                          <w:proofErr w:type="spellEnd"/>
                           <w:r>
                             <w:rPr>
                               <w:rFonts w:ascii="Arial" w:hAnsi="Arial" w:cs="Arial"/>
@@ -864,7 +813,7 @@
         </mc:Choice>
         <mc:Fallback>
           <w:pict>
-            <v:shape w14:anchorId="76DA32BA" id="Text Box 9" o:spid="_x0000_s1027" type="#_x0000_t202" style="position:absolute;left:0;text-align:left;margin-left:367.75pt;margin-top:-8.5pt;width:128.95pt;height:76.7pt;z-index:251661312;visibility:visible;mso-wrap-style:square;mso-width-percent:0;mso-height-percent:0;mso-wrap-distance-left:9pt;mso-wrap-distance-top:0;mso-wrap-distance-right:9pt;mso-wrap-distance-bottom:0;mso-position-horizontal:absolute;mso-position-horizontal-relative:text;mso-position-vertical:absolute;mso-position-vertical-relative:text;mso-width-percent:0;mso-height-percent:0;mso-width-relative:page;mso-height-relative:page;v-text-anchor:top" o:gfxdata="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" stroked="f">
+            <v:shape w14:anchorId="76DA32BA" id="Text Box 9" o:spid="_x0000_s1027" type="#_x0000_t202" style="position:absolute;left:0;text-align:left;margin-left:367.75pt;margin-top:-8.5pt;width:128.95pt;height:76.7pt;z-index:251661312;visibility:visible;mso-wrap-style:square;mso-width-percent:0;mso-height-percent:0;mso-wrap-distance-left:9pt;mso-wrap-distance-top:0;mso-wrap-distance-right:9pt;mso-wrap-distance-bottom:0;mso-position-horizontal:absolute;mso-position-horizontal-relative:text;mso-position-vertical:absolute;mso-position-vertical-relative:text;mso-width-percent:0;mso-height-percent:0;mso-width-relative:page;mso-height-relative:page;v-text-anchor:top" o:gfxdata="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" stroked="f">
               <v:textbox>
                 <w:txbxContent>
                   <w:p>
@@ -877,7 +826,6 @@
                         <w:szCs w:val="12"/>
                       </w:rPr>
                     </w:pPr>
-                    <w:proofErr w:type="spellStart"/>
                     <w:r>
                       <w:rPr>
                         <w:rFonts w:ascii="Arial" w:hAnsi="Arial" w:cs="Arial"/>
@@ -887,7 +835,6 @@
                       </w:rPr>
                       <w:t>CvSU</w:t>
                     </w:r>
-                    <w:proofErr w:type="spellEnd"/>
                     <w:r>
                       <w:rPr>
                         <w:rFonts w:ascii="Arial" w:hAnsi="Arial" w:cs="Arial"/>
@@ -1150,7 +1097,7 @@
 </file>
 
 <file path=word/numbering.xml><?xml version="1.0" encoding="utf-8"?>
-<w:numbering xmlns:wpc="http://schemas.microsoft.com/office/word/2010/wordprocessingCanvas" xmlns:cx="http://schemas.microsoft.com/office/drawing/2014/chartex" xmlns:mc="http://schemas.openxmlformats.org/markup-compatibility/2006" xmlns:o="urn:schemas-microsoft-com:office:office" xmlns:r="http://schemas.openxmlformats.org/officeDocument/2006/relationships" xmlns:m="http://schemas.openxmlformats.org/officeDocument/2006/math" xmlns:v="urn:schemas-microsoft-com:vml" xmlns:wp14="http://schemas.microsoft.com/office/word/2010/wordprocessingDrawing" xmlns:wp="http://schemas.openxmlformats.org/drawingml/2006/wordprocessingDrawing" xmlns:w10="urn:schemas-microsoft-com:office:word" xmlns:w="http://schemas.openxmlformats.org/wordprocessingml/2006/main" xmlns:w14="http://schemas.microsoft.com/office/word/2010/wordml" xmlns:w15="http://schemas.microsoft.com/office/word/2012/wordml" xmlns:w16se="http://schemas.microsoft.com/office/word/2015/wordml/symex" xmlns:wpg="http://schemas.microsoft.com/office/word/2010/wordprocessingGroup" xmlns:wpi="http://schemas.microsoft.com/office/word/2010/wordprocessingInk" xmlns:wne="http://schemas.microsoft.com/office/word/2006/wordml" xmlns:wps="http://schemas.microsoft.com/office/word/2010/wordprocessingShape" mc:Ignorable="w14 w15 w16se wp14">
+<w:numbering xmlns:wpc="http://schemas.microsoft.com/office/word/2010/wordprocessingCanvas" xmlns:cx="http://schemas.microsoft.com/office/drawing/2014/chartex" xmlns:cx1="http://schemas.microsoft.com/office/drawing/2015/9/8/chartex" xmlns:cx2="http://schemas.microsoft.com/office/drawing/2015/10/21/chartex" xmlns:cx3="http://schemas.microsoft.com/office/drawing/2016/5/9/chartex" xmlns:cx4="http://schemas.microsoft.com/office/drawing/2016/5/10/chartex" xmlns:cx5="http://schemas.microsoft.com/office/drawing/2016/5/11/chartex" xmlns:cx6="http://schemas.microsoft.com/office/drawing/2016/5/12/chartex" xmlns:cx7="http://schemas.microsoft.com/office/drawing/2016/5/13/chartex" xmlns:cx8="http://schemas.microsoft.com/office/drawing/2016/5/14/chartex" xmlns:mc="http://schemas.openxmlformats.org/markup-compatibility/2006" xmlns:aink="http://schemas.microsoft.com/office/drawing/2016/ink" xmlns:am3d="http://schemas.microsoft.com/office/drawing/2017/model3d" xmlns:o="urn:schemas-microsoft-com:office:office" xmlns:r="http://schemas.openxmlformats.org/officeDocument/2006/relationships" xmlns:m="http://schemas.openxmlformats.org/officeDocument/2006/math" xmlns:v="urn:schemas-microsoft-com:vml" xmlns:wp14="http://schemas.microsoft.com/office/word/2010/wordprocessingDrawing" xmlns:wp="http://schemas.openxmlformats.org/drawingml/2006/wordprocessingDrawing" xmlns:w10="urn:schemas-microsoft-com:office:word" xmlns:w="http://schemas.openxmlformats.org/wordprocessingml/2006/main" xmlns:w14="http://schemas.microsoft.com/office/word/2010/wordml" xmlns:w15="http://schemas.microsoft.com/office/word/2012/wordml" xmlns:w16cid="http://schemas.microsoft.com/office/word/2016/wordml/cid" xmlns:w16se="http://schemas.microsoft.com/office/word/2015/wordml/symex" xmlns:wpg="http://schemas.microsoft.com/office/word/2010/wordprocessingGroup" xmlns:wpi="http://schemas.microsoft.com/office/word/2010/wordprocessingInk" xmlns:wne="http://schemas.microsoft.com/office/word/2006/wordml" xmlns:wps="http://schemas.microsoft.com/office/word/2010/wordprocessingShape" mc:Ignorable="w14 w15 w16se w16cid wp14">
   <w:abstractNum w:abstractNumId="0" w15:restartNumberingAfterBreak="0">
     <w:nsid w:val="1EBE1467"/>
     <w:multiLevelType w:val="hybridMultilevel"/>
@@ -1247,7 +1194,7 @@
 </file>
 
 <file path=word/styles.xml><?xml version="1.0" encoding="utf-8"?>
-<w:styles xmlns:mc="http://schemas.openxmlformats.org/markup-compatibility/2006" xmlns:r="http://schemas.openxmlformats.org/officeDocument/2006/relationships" xmlns:w="http://schemas.openxmlformats.org/wordprocessingml/2006/main" xmlns:w14="http://schemas.microsoft.com/office/word/2010/wordml" xmlns:w15="http://schemas.microsoft.com/office/word/2012/wordml" xmlns:w16se="http://schemas.microsoft.com/office/word/2015/wordml/symex" mc:Ignorable="w14 w15 w16se">
+<w:styles xmlns:mc="http://schemas.openxmlformats.org/markup-compatibility/2006" xmlns:r="http://schemas.openxmlformats.org/officeDocument/2006/relationships" xmlns:w="http://schemas.openxmlformats.org/wordprocessingml/2006/main" xmlns:w14="http://schemas.microsoft.com/office/word/2010/wordml" xmlns:w15="http://schemas.microsoft.com/office/word/2012/wordml" xmlns:w16cid="http://schemas.microsoft.com/office/word/2016/wordml/cid" xmlns:w16se="http://schemas.microsoft.com/office/word/2015/wordml/symex" mc:Ignorable="w14 w15 w16se w16cid">
   <w:docDefaults>
     <w:rPrDefault>
       <w:rPr>
@@ -1263,7 +1210,7 @@
       </w:pPr>
     </w:pPrDefault>
   </w:docDefaults>
-  <w:latentStyles w:defLockedState="0" w:defUIPriority="99" w:defSemiHidden="0" w:defUnhideWhenUsed="0" w:defQFormat="0" w:count="371">
+  <w:latentStyles w:defLockedState="0" w:defUIPriority="99" w:defSemiHidden="0" w:defUnhideWhenUsed="0" w:defQFormat="0" w:count="376">
     <w:lsdException w:name="Normal" w:uiPriority="0" w:qFormat="1"/>
     <w:lsdException w:name="heading 1" w:uiPriority="9" w:qFormat="1"/>
     <w:lsdException w:name="heading 2" w:semiHidden="1" w:uiPriority="9" w:unhideWhenUsed="1" w:qFormat="1"/>
@@ -1369,7 +1316,6 @@
     <w:lsdException w:name="HTML Sample" w:semiHidden="1" w:unhideWhenUsed="1"/>
     <w:lsdException w:name="HTML Typewriter" w:semiHidden="1" w:unhideWhenUsed="1"/>
     <w:lsdException w:name="HTML Variable" w:semiHidden="1" w:unhideWhenUsed="1"/>
-    <w:lsdException w:name="Normal Table" w:semiHidden="1" w:unhideWhenUsed="1"/>
     <w:lsdException w:name="annotation subject" w:semiHidden="1" w:unhideWhenUsed="1"/>
     <w:lsdException w:name="No List" w:semiHidden="1" w:unhideWhenUsed="1"/>
     <w:lsdException w:name="Outline List 1" w:semiHidden="1" w:unhideWhenUsed="1"/>
@@ -1412,11 +1358,8 @@
     <w:lsdException w:name="Table Contemporary" w:semiHidden="1" w:unhideWhenUsed="1"/>
     <w:lsdException w:name="Table Elegant" w:semiHidden="1" w:unhideWhenUsed="1"/>
     <w:lsdException w:name="Table Professional" w:semiHidden="1" w:unhideWhenUsed="1"/>
-    <w:lsdException w:name="Table Subtle 1" w:semiHidden="1" w:unhideWhenUsed="1"/>
     <w:lsdException w:name="Table Subtle 2" w:semiHidden="1" w:unhideWhenUsed="1"/>
     <w:lsdException w:name="Table Web 1" w:semiHidden="1" w:unhideWhenUsed="1"/>
-    <w:lsdException w:name="Table Web 2" w:semiHidden="1" w:unhideWhenUsed="1"/>
-    <w:lsdException w:name="Table Web 3" w:semiHidden="1" w:unhideWhenUsed="1"/>
     <w:lsdException w:name="Balloon Text" w:semiHidden="1" w:unhideWhenUsed="1"/>
     <w:lsdException w:name="Table Grid" w:uiPriority="39"/>
     <w:lsdException w:name="Table Theme" w:semiHidden="1" w:unhideWhenUsed="1"/>
@@ -1635,6 +1578,11 @@
     <w:lsdException w:name="List Table 5 Dark Accent 6" w:uiPriority="50"/>
     <w:lsdException w:name="List Table 6 Colorful Accent 6" w:uiPriority="51"/>
     <w:lsdException w:name="List Table 7 Colorful Accent 6" w:uiPriority="52"/>
+    <w:lsdException w:name="Mention" w:semiHidden="1" w:unhideWhenUsed="1"/>
+    <w:lsdException w:name="Smart Hyperlink" w:semiHidden="1" w:unhideWhenUsed="1"/>
+    <w:lsdException w:name="Hashtag" w:semiHidden="1" w:unhideWhenUsed="1"/>
+    <w:lsdException w:name="Unresolved Mention" w:semiHidden="1" w:unhideWhenUsed="1"/>
+    <w:lsdException w:name="Smart Link" w:semiHidden="1" w:unhideWhenUsed="1"/>
   </w:latentStyles>
   <w:style w:type="paragraph" w:default="1" w:styleId="Normal">
     <w:name w:val="Normal"/>

</xml_diff>